<commit_message>
creating files for each design pattern
</commit_message>
<xml_diff>
--- a/دیزاین پترن ها.docx
+++ b/دیزاین پترن ها.docx
@@ -398,7 +398,19 @@
           <w:rtl/>
           <w:lang w:bidi="fa-IR"/>
         </w:rPr>
-        <w:t xml:space="preserve">3 </w:t>
+        <w:t>3</w:t>
+      </w:r>
+      <w:bookmarkStart w:id="0" w:name="_GoBack"/>
+      <w:bookmarkEnd w:id="0"/>
+      <w:r>
+        <w:rPr>
+          <w:rFonts w:hint="cs"/>
+          <w:sz w:val="24"/>
+          <w:szCs w:val="24"/>
+          <w:rtl/>
+          <w:lang w:bidi="fa-IR"/>
+        </w:rPr>
+        <w:t xml:space="preserve"> </w:t>
       </w:r>
       <w:r>
         <w:rPr>
@@ -493,7 +505,23 @@
           <w:szCs w:val="24"/>
           <w:lang w:bidi="fa-IR"/>
         </w:rPr>
-        <w:t>Facade pattern</w:t>
+        <w:t>Repository</w:t>
+      </w:r>
+      <w:r>
+        <w:rPr>
+          <w:sz w:val="24"/>
+          <w:szCs w:val="24"/>
+          <w:lang w:bidi="fa-IR"/>
+        </w:rPr>
+        <w:t xml:space="preserve"> </w:t>
+      </w:r>
+      <w:r>
+        <w:rPr>
+          <w:sz w:val="24"/>
+          <w:szCs w:val="24"/>
+          <w:lang w:bidi="fa-IR"/>
+        </w:rPr>
+        <w:t>pattern</w:t>
       </w:r>
     </w:p>
     <w:p>
@@ -1525,8 +1553,6 @@
           <w:lang w:bidi="fa-IR"/>
         </w:rPr>
       </w:pPr>
-      <w:bookmarkStart w:id="0" w:name="_GoBack"/>
-      <w:bookmarkEnd w:id="0"/>
     </w:p>
     <w:p>
       <w:pPr>

</xml_diff>